<commit_message>
chore: add updated Feasibility Study
</commit_message>
<xml_diff>
--- a/docs/Feasibility Study.docx
+++ b/docs/Feasibility Study.docx
@@ -3,6 +3,8 @@
 <w:document xmlns:wpc="http://schemas.microsoft.com/office/word/2010/wordprocessingCanvas" xmlns:cx="http://schemas.microsoft.com/office/drawing/2014/chartex" xmlns:cx1="http://schemas.microsoft.com/office/drawing/2015/9/8/chartex" xmlns:cx2="http://schemas.microsoft.com/office/drawing/2015/10/21/chartex" xmlns:cx3="http://schemas.microsoft.com/office/drawing/2016/5/9/chartex" xmlns:cx4="http://schemas.microsoft.com/office/drawing/2016/5/10/chartex" xmlns:cx5="http://schemas.microsoft.com/office/drawing/2016/5/11/chartex" xmlns:cx6="http://schemas.microsoft.com/office/drawing/2016/5/12/chartex" xmlns:cx7="http://schemas.microsoft.com/office/drawing/2016/5/13/chartex" xmlns:cx8="http://schemas.microsoft.com/office/drawing/2016/5/14/chartex" xmlns:mc="http://schemas.openxmlformats.org/markup-compatibility/2006" xmlns:aink="http://schemas.microsoft.com/office/drawing/2016/ink" xmlns:am3d="http://schemas.microsoft.com/office/drawing/2017/model3d" xmlns:o="urn:schemas-microsoft-com:office:office" xmlns:r="http://schemas.openxmlformats.org/officeDocument/2006/relationships" xmlns:m="http://schemas.openxmlformats.org/officeDocument/2006/math" xmlns:v="urn:schemas-microsoft-com:vml" xmlns:wp14="http://schemas.microsoft.com/office/word/2010/wordprocessingDrawing" xmlns:wp="http://schemas.openxmlformats.org/drawingml/2006/wordprocessingDrawing" xmlns:w10="urn:schemas-microsoft-com:office:word" xmlns:w="http://schemas.openxmlformats.org/wordprocessingml/2006/main" xmlns:w14="http://schemas.microsoft.com/office/word/2010/wordml" xmlns:w15="http://schemas.microsoft.com/office/word/2012/wordml" xmlns:w16cid="http://schemas.microsoft.com/office/word/2016/wordml/cid" xmlns:w16se="http://schemas.microsoft.com/office/word/2015/wordml/symex" xmlns:wpg="http://schemas.microsoft.com/office/word/2010/wordprocessingGroup" xmlns:wpi="http://schemas.microsoft.com/office/word/2010/wordprocessingInk" xmlns:wne="http://schemas.microsoft.com/office/word/2006/wordml" xmlns:wps="http://schemas.microsoft.com/office/word/2010/wordprocessingShape" mc:Ignorable="w14 w15 w16se w16cid wp14">
   <w:body>
     <w:p>
+      <w:bookmarkStart w:id="0" w:name="_GoBack"/>
+      <w:bookmarkEnd w:id="0"/>
       <w:r>
         <w:t>Introduction</w:t>
       </w:r>
@@ -50,199 +52,176 @@
         <w:t>)</w:t>
       </w:r>
       <w:r>
-        <w:t xml:space="preserve">. </w:t>
-      </w:r>
-      <w:r>
-        <w:t xml:space="preserve">Questions can be added to the system with their associated parameters, and the </w:t>
-      </w:r>
-      <w:r>
-        <w:t>mechanics</w:t>
+        <w:t>. Questions can be added to the system with their associated parameters, and the mechanics</w:t>
       </w:r>
       <w:r>
         <w:t xml:space="preserve"> and clients</w:t>
       </w:r>
       <w:r>
+        <w:t xml:space="preserve"> can answer those questions. Moreover, AskAMech is capable of marking an answer as an accepted answer for the question.</w:t>
+      </w:r>
+      <w:r>
+        <w:t xml:space="preserve"> These will create an extra touchpoint with their clients and will create a good relationship that results in repeat business for mechanics.</w:t>
+      </w:r>
+    </w:p>
+    <w:p>
+      <w:r>
+        <w:t>1.2 Objectives of the project</w:t>
+      </w:r>
+    </w:p>
+    <w:p>
+      <w:r>
+        <w:t>The objectives of this project are to-</w:t>
+      </w:r>
+    </w:p>
+    <w:p>
+      <w:pPr>
+        <w:pStyle w:val="ListParagraph"/>
+        <w:numPr>
+          <w:ilvl w:val="0"/>
+          <w:numId w:val="1"/>
+        </w:numPr>
+      </w:pPr>
+      <w:r>
+        <w:t>Automate the process of</w:t>
+      </w:r>
+      <w:r>
+        <w:t xml:space="preserve"> asking</w:t>
+      </w:r>
+      <w:r>
         <w:t xml:space="preserve"> </w:t>
       </w:r>
       <w:r>
-        <w:t xml:space="preserve">can </w:t>
-      </w:r>
-      <w:r>
-        <w:t>answer those questions</w:t>
-      </w:r>
-      <w:r>
-        <w:t>.</w:t>
-      </w:r>
-      <w:r>
-        <w:t xml:space="preserve"> Moreover,</w:t>
+        <w:t>question</w:t>
+      </w:r>
+      <w:r>
+        <w:t>s</w:t>
       </w:r>
       <w:r>
         <w:t xml:space="preserve"> </w:t>
       </w:r>
-      <w:r>
-        <w:t>AskAMech</w:t>
-      </w:r>
-      <w:r>
-        <w:t xml:space="preserve"> is capable of </w:t>
-      </w:r>
-      <w:r>
-        <w:t>marking an answer as an accepted answer for the question.</w:t>
-      </w:r>
-      <w:r>
-        <w:t xml:space="preserve"> These will create an extra </w:t>
-      </w:r>
-      <w:r>
-        <w:t xml:space="preserve">touchpoint with </w:t>
-      </w:r>
-      <w:r>
-        <w:t>their</w:t>
-      </w:r>
-      <w:r>
-        <w:t xml:space="preserve"> clients</w:t>
-      </w:r>
-      <w:r>
-        <w:t xml:space="preserve"> and</w:t>
-      </w:r>
-      <w:r>
-        <w:t xml:space="preserve"> will</w:t>
+    </w:p>
+    <w:p>
+      <w:pPr>
+        <w:pStyle w:val="ListParagraph"/>
+        <w:numPr>
+          <w:ilvl w:val="0"/>
+          <w:numId w:val="1"/>
+        </w:numPr>
+      </w:pPr>
+      <w:r>
+        <w:t xml:space="preserve">Provide an online </w:t>
+      </w:r>
+      <w:r>
+        <w:t>question and answer</w:t>
+      </w:r>
+      <w:r>
+        <w:t xml:space="preserve"> platform</w:t>
+      </w:r>
+    </w:p>
+    <w:p>
+      <w:pPr>
+        <w:pStyle w:val="ListParagraph"/>
+        <w:numPr>
+          <w:ilvl w:val="0"/>
+          <w:numId w:val="1"/>
+        </w:numPr>
+      </w:pPr>
+      <w:r>
+        <w:t xml:space="preserve">Provide the ability to </w:t>
+      </w:r>
+      <w:r>
+        <w:t>mark answer as an accepted answer to help others with similar question</w:t>
+      </w:r>
+    </w:p>
+    <w:p>
+      <w:pPr>
+        <w:pStyle w:val="ListParagraph"/>
+        <w:numPr>
+          <w:ilvl w:val="0"/>
+          <w:numId w:val="1"/>
+        </w:numPr>
+      </w:pPr>
+      <w:r>
+        <w:t xml:space="preserve">Makes it easy to check </w:t>
+      </w:r>
+      <w:r>
+        <w:t xml:space="preserve">for questions </w:t>
+      </w:r>
+      <w:r>
+        <w:t>based on key words</w:t>
+      </w:r>
+    </w:p>
+    <w:p>
+      <w:pPr>
+        <w:pStyle w:val="ListParagraph"/>
+        <w:numPr>
+          <w:ilvl w:val="0"/>
+          <w:numId w:val="1"/>
+        </w:numPr>
+      </w:pPr>
+      <w:r>
+        <w:t xml:space="preserve">Provide the ability to </w:t>
+      </w:r>
+      <w:r>
+        <w:t>view profile of other users</w:t>
+      </w:r>
+    </w:p>
+    <w:p>
+      <w:pPr>
+        <w:pStyle w:val="ListParagraph"/>
+        <w:numPr>
+          <w:ilvl w:val="0"/>
+          <w:numId w:val="1"/>
+        </w:numPr>
+      </w:pPr>
+      <w:r>
+        <w:t xml:space="preserve">Develop a central database of </w:t>
+      </w:r>
+      <w:r>
+        <w:t>answers</w:t>
+      </w:r>
+      <w:r>
+        <w:t xml:space="preserve"> for each </w:t>
+      </w:r>
+      <w:r>
+        <w:t>question</w:t>
+      </w:r>
+    </w:p>
+    <w:p>
+      <w:r>
+        <w:t>1.3 The need for the project</w:t>
+      </w:r>
+    </w:p>
+    <w:p>
+      <w:pPr>
+        <w:jc w:val="both"/>
+      </w:pPr>
+      <w:r>
+        <w:t>We are the largest network of car mechanics in south Africa and we serve thousands of clients daily.</w:t>
       </w:r>
       <w:r>
         <w:t xml:space="preserve"> </w:t>
       </w:r>
       <w:r>
-        <w:t>create a good relationship that results in repeat business for mechanics</w:t>
-      </w:r>
-      <w:r>
-        <w:t>.</w:t>
-      </w:r>
-    </w:p>
-    <w:p>
-      <w:r>
-        <w:t>1.2 Objectives of the project</w:t>
-      </w:r>
-    </w:p>
-    <w:p>
-      <w:r>
-        <w:t>The objectives of this project are to-</w:t>
-      </w:r>
-    </w:p>
-    <w:p>
-      <w:pPr>
-        <w:pStyle w:val="ListParagraph"/>
-        <w:numPr>
-          <w:ilvl w:val="0"/>
-          <w:numId w:val="1"/>
-        </w:numPr>
-      </w:pPr>
-      <w:r>
-        <w:t>Automate the process of</w:t>
-      </w:r>
-      <w:r>
-        <w:t xml:space="preserve"> asking</w:t>
+        <w:t>We are looking for additional ways to serve our clients in order to make our services even more Valuable by automating the process of asking questions and getting responses. Other than</w:t>
       </w:r>
       <w:r>
         <w:t xml:space="preserve"> </w:t>
       </w:r>
       <w:r>
-        <w:t>question</w:t>
-      </w:r>
-      <w:r>
-        <w:t>s</w:t>
-      </w:r>
-      <w:r>
-        <w:t xml:space="preserve"> </w:t>
-      </w:r>
-    </w:p>
-    <w:p>
-      <w:pPr>
-        <w:pStyle w:val="ListParagraph"/>
-        <w:numPr>
-          <w:ilvl w:val="0"/>
-          <w:numId w:val="1"/>
-        </w:numPr>
-      </w:pPr>
-      <w:r>
-        <w:t xml:space="preserve">Provide an online </w:t>
-      </w:r>
-      <w:r>
-        <w:t>question and answer</w:t>
-      </w:r>
-      <w:r>
-        <w:t xml:space="preserve"> platform</w:t>
-      </w:r>
-    </w:p>
-    <w:p>
-      <w:pPr>
-        <w:pStyle w:val="ListParagraph"/>
-        <w:numPr>
-          <w:ilvl w:val="0"/>
-          <w:numId w:val="1"/>
-        </w:numPr>
-      </w:pPr>
-      <w:r>
-        <w:t xml:space="preserve">Provide the ability to </w:t>
-      </w:r>
-      <w:r>
-        <w:t>mark answer as an accepted answer to help others with similar question</w:t>
-      </w:r>
-    </w:p>
-    <w:p>
-      <w:pPr>
-        <w:pStyle w:val="ListParagraph"/>
-        <w:numPr>
-          <w:ilvl w:val="0"/>
-          <w:numId w:val="1"/>
-        </w:numPr>
-      </w:pPr>
-      <w:r>
-        <w:t xml:space="preserve">Makes it easy to check </w:t>
-      </w:r>
-      <w:r>
-        <w:t xml:space="preserve">for questions </w:t>
-      </w:r>
-      <w:r>
-        <w:t>based on key words</w:t>
-      </w:r>
-    </w:p>
-    <w:p>
-      <w:pPr>
-        <w:pStyle w:val="ListParagraph"/>
-        <w:numPr>
-          <w:ilvl w:val="0"/>
-          <w:numId w:val="1"/>
-        </w:numPr>
-      </w:pPr>
-      <w:r>
-        <w:t xml:space="preserve">Provide the ability to </w:t>
-      </w:r>
-      <w:r>
-        <w:t>view profile of other users</w:t>
-      </w:r>
-    </w:p>
-    <w:p>
-      <w:pPr>
-        <w:pStyle w:val="ListParagraph"/>
-        <w:numPr>
-          <w:ilvl w:val="0"/>
-          <w:numId w:val="1"/>
-        </w:numPr>
-      </w:pPr>
-      <w:r>
-        <w:t xml:space="preserve">Develop a central database of </w:t>
-      </w:r>
-      <w:r>
-        <w:t>answers</w:t>
-      </w:r>
-      <w:r>
-        <w:t xml:space="preserve"> for each </w:t>
-      </w:r>
-      <w:r>
-        <w:t>question</w:t>
-      </w:r>
-    </w:p>
-    <w:p>
-      <w:r>
-        <w:t>1.3 The need for the project</w:t>
+        <w:t>questions, AskAMech is capable of supporting text and links.</w:t>
+      </w:r>
+    </w:p>
+    <w:p>
+      <w:r>
+        <w:t xml:space="preserve">1.4 </w:t>
+      </w:r>
+      <w:r>
+        <w:t>Overview</w:t>
+      </w:r>
+      <w:r>
+        <w:t xml:space="preserve"> of Existing Systems and Technologies</w:t>
       </w:r>
     </w:p>
     <w:p>
@@ -250,37 +229,6 @@
         <w:jc w:val="both"/>
       </w:pPr>
       <w:r>
-        <w:t>We are the largest network of car mechanics in south Africa and we serve thousands of clients daily.</w:t>
-      </w:r>
-      <w:r>
-        <w:t xml:space="preserve"> </w:t>
-      </w:r>
-      <w:r>
-        <w:t>We are looking for additional ways to serve our clients in order to make our services even more Valuable by automating the process of asking questions and getting responses. Other than</w:t>
-      </w:r>
-      <w:r>
-        <w:t xml:space="preserve"> </w:t>
-      </w:r>
-      <w:r>
-        <w:t>questions, AskAMech is capable of supporting text and links.</w:t>
-      </w:r>
-    </w:p>
-    <w:p>
-      <w:r>
-        <w:t xml:space="preserve">1.4 </w:t>
-      </w:r>
-      <w:r>
-        <w:t>Overview</w:t>
-      </w:r>
-      <w:r>
-        <w:t xml:space="preserve"> of Existing Systems and Technologies</w:t>
-      </w:r>
-    </w:p>
-    <w:p>
-      <w:pPr>
-        <w:jc w:val="both"/>
-      </w:pPr>
-      <w:r>
         <w:t>The internal system that they use to serve their clients daily</w:t>
       </w:r>
       <w:r>
@@ -376,6 +324,9 @@
       </w:pPr>
       <w:r>
         <w:t>Mechanics and clients</w:t>
+      </w:r>
+      <w:r>
+        <w:t xml:space="preserve"> (customers)</w:t>
       </w:r>
     </w:p>
     <w:p>
@@ -500,13 +451,7 @@
         <w:spacing w:after="0" w:line="240" w:lineRule="auto"/>
       </w:pPr>
       <w:r>
-        <w:t xml:space="preserve">A </w:t>
-      </w:r>
-      <w:r>
-        <w:t>web-based</w:t>
-      </w:r>
-      <w:r>
-        <w:t xml:space="preserve"> software system. This contains a central database and functionalities for</w:t>
+        <w:t>A web-based software system. This contains a central database and functionalities for</w:t>
       </w:r>
     </w:p>
     <w:p>
@@ -656,10 +601,7 @@
         <w:t>. There will be an associated</w:t>
       </w:r>
       <w:r>
-        <w:t xml:space="preserve"> </w:t>
-      </w:r>
-      <w:r>
-        <w:t>service level agreement</w:t>
+        <w:t xml:space="preserve"> service level agreement</w:t>
       </w:r>
       <w:r>
         <w:t xml:space="preserve"> cost of bug fixes and</w:t>
@@ -746,38 +688,21 @@
     <w:p/>
     <w:p>
       <w:r>
-        <w:t xml:space="preserve">Project </w:t>
+        <w:t>Project AskAMech is a complete web-based application. The main technologies and tools that</w:t>
+      </w:r>
+    </w:p>
+    <w:p>
+      <w:r>
+        <w:t xml:space="preserve">are associated with </w:t>
       </w:r>
       <w:r>
         <w:t>AskAMech</w:t>
       </w:r>
       <w:r>
-        <w:t xml:space="preserve"> is a complete </w:t>
-      </w:r>
-      <w:r>
-        <w:t>web-based</w:t>
-      </w:r>
-      <w:r>
-        <w:t xml:space="preserve"> application. The main technologies and tools that</w:t>
-      </w:r>
-    </w:p>
-    <w:p>
-      <w:r>
-        <w:t xml:space="preserve">are associated with </w:t>
-      </w:r>
-      <w:r>
-        <w:t>AskAMech</w:t>
-      </w:r>
-      <w:r>
         <w:t xml:space="preserve"> </w:t>
       </w:r>
-      <w:bookmarkStart w:id="0" w:name="_GoBack"/>
-      <w:bookmarkEnd w:id="0"/>
-      <w:r>
-        <w:t>are</w:t>
-      </w:r>
-      <w:r>
-        <w:t>;</w:t>
+      <w:r>
+        <w:t>are;</w:t>
       </w:r>
     </w:p>
     <w:p>
@@ -933,16 +858,7 @@
         <w:t xml:space="preserve"> is very small, </w:t>
       </w:r>
       <w:r>
-        <w:t>s</w:t>
-      </w:r>
-      <w:r>
-        <w:t>ince it doesn’t</w:t>
-      </w:r>
-      <w:r>
-        <w:t xml:space="preserve"> </w:t>
-      </w:r>
-      <w:r>
-        <w:t>incorporate any multimedia aspect</w:t>
+        <w:t>since it doesn’t incorporate any multimedia aspect</w:t>
       </w:r>
       <w:r>
         <w:t>.</w:t>
@@ -1055,11 +971,708 @@
       <w:r>
         <w:t xml:space="preserve"> it’s clear that the project </w:t>
       </w:r>
+      <w:bookmarkStart w:id="1" w:name="_Hlk36732393"/>
       <w:r>
         <w:t>AskAMech</w:t>
       </w:r>
       <w:r>
-        <w:t xml:space="preserve"> has the required resource feasibility.</w:t>
+        <w:t xml:space="preserve"> </w:t>
+      </w:r>
+      <w:bookmarkEnd w:id="1"/>
+      <w:r>
+        <w:t>has the required resource feasibility.</w:t>
+      </w:r>
+    </w:p>
+    <w:p/>
+    <w:p>
+      <w:pPr>
+        <w:pStyle w:val="Heading2"/>
+      </w:pPr>
+      <w:r>
+        <w:t>Risk Feasibility</w:t>
+      </w:r>
+    </w:p>
+    <w:p/>
+    <w:p>
+      <w:r>
+        <w:t xml:space="preserve">Risk feasibility can be discussed under several contexts. </w:t>
+      </w:r>
+    </w:p>
+    <w:p>
+      <w:pPr>
+        <w:pStyle w:val="Heading3"/>
+      </w:pPr>
+      <w:r>
+        <w:t xml:space="preserve">Risk associated with size </w:t>
+      </w:r>
+    </w:p>
+    <w:p/>
+    <w:p>
+      <w:r>
+        <w:t xml:space="preserve">Estimated size of the product in line of codes:  </w:t>
+      </w:r>
+    </w:p>
+    <w:p>
+      <w:pPr>
+        <w:pStyle w:val="ListParagraph"/>
+        <w:numPr>
+          <w:ilvl w:val="0"/>
+          <w:numId w:val="10"/>
+        </w:numPr>
+      </w:pPr>
+      <w:r>
+        <w:t xml:space="preserve">Being a web application with limited users/stakeholders, </w:t>
+      </w:r>
+      <w:proofErr w:type="spellStart"/>
+      <w:r>
+        <w:t>AskAMech</w:t>
+      </w:r>
+      <w:proofErr w:type="spellEnd"/>
+      <w:r>
+        <w:t xml:space="preserve"> </w:t>
+      </w:r>
+      <w:r>
+        <w:t xml:space="preserve">will contain less significant amount of code lines. As the system doesn’t any multimedia aspect, the file sizes and the complete project size will not exceed </w:t>
+      </w:r>
+      <w:r>
+        <w:t>100</w:t>
+      </w:r>
+      <w:r>
+        <w:t xml:space="preserve">MB.    </w:t>
+      </w:r>
+    </w:p>
+    <w:p>
+      <w:r>
+        <w:t xml:space="preserve"> Estimated size of product in number of programs:  </w:t>
+      </w:r>
+    </w:p>
+    <w:p>
+      <w:pPr>
+        <w:pStyle w:val="ListParagraph"/>
+        <w:numPr>
+          <w:ilvl w:val="0"/>
+          <w:numId w:val="10"/>
+        </w:numPr>
+      </w:pPr>
+      <w:r>
+        <w:t xml:space="preserve">The application </w:t>
+      </w:r>
+      <w:r>
+        <w:t xml:space="preserve">will be </w:t>
+      </w:r>
+      <w:r>
+        <w:t>constructed as</w:t>
+      </w:r>
+      <w:r>
+        <w:t xml:space="preserve"> a single web application with a single login page rather than </w:t>
+      </w:r>
+      <w:r>
+        <w:t>having many</w:t>
+      </w:r>
+      <w:r>
+        <w:t xml:space="preserve"> </w:t>
+      </w:r>
+      <w:r>
+        <w:t>numbers</w:t>
+      </w:r>
+      <w:r>
+        <w:t xml:space="preserve"> of sites for different users. Depending on the access </w:t>
+      </w:r>
+      <w:r>
+        <w:t>rights, the</w:t>
+      </w:r>
+      <w:r>
+        <w:t xml:space="preserve"> contents will be showed or hidden. </w:t>
+      </w:r>
+    </w:p>
+    <w:p>
+      <w:r>
+        <w:t xml:space="preserve"> Size of database created or used by the product: </w:t>
+      </w:r>
+    </w:p>
+    <w:p>
+      <w:pPr>
+        <w:pStyle w:val="ListParagraph"/>
+        <w:numPr>
+          <w:ilvl w:val="0"/>
+          <w:numId w:val="10"/>
+        </w:numPr>
+      </w:pPr>
+      <w:r>
+        <w:t xml:space="preserve">Database size will not exceed the values supported by </w:t>
+      </w:r>
+      <w:r>
+        <w:t xml:space="preserve">SQL. </w:t>
+      </w:r>
+      <w:r>
+        <w:t xml:space="preserve">Number of relations and entities are minimized by </w:t>
+      </w:r>
+      <w:r>
+        <w:t>using best</w:t>
+      </w:r>
+      <w:r>
+        <w:t xml:space="preserve"> practices of normalization theories. </w:t>
+      </w:r>
+    </w:p>
+    <w:p/>
+    <w:p>
+      <w:pPr>
+        <w:pStyle w:val="Heading3"/>
+      </w:pPr>
+      <w:r>
+        <w:t>Business impact risks</w:t>
+      </w:r>
+    </w:p>
+    <w:p/>
+    <w:p>
+      <w:r>
+        <w:t xml:space="preserve">Effect of this product on company revenue: </w:t>
+      </w:r>
+    </w:p>
+    <w:p>
+      <w:pPr>
+        <w:pStyle w:val="ListParagraph"/>
+        <w:numPr>
+          <w:ilvl w:val="0"/>
+          <w:numId w:val="10"/>
+        </w:numPr>
+      </w:pPr>
+      <w:proofErr w:type="spellStart"/>
+      <w:r>
+        <w:lastRenderedPageBreak/>
+        <w:t>AskAMech</w:t>
+      </w:r>
+      <w:proofErr w:type="spellEnd"/>
+      <w:r>
+        <w:t xml:space="preserve"> can be implemented either as an individual system, or can be integrated to an existing system if they have one in place. Since it automates some key, this </w:t>
+      </w:r>
+      <w:r>
+        <w:t>can create</w:t>
+      </w:r>
+      <w:r>
+        <w:t xml:space="preserve"> a good relationship </w:t>
+      </w:r>
+      <w:r>
+        <w:t xml:space="preserve">with clients </w:t>
+      </w:r>
+      <w:r>
+        <w:t xml:space="preserve">that results in repeat business for </w:t>
+      </w:r>
+      <w:r>
+        <w:t>mechanics</w:t>
+      </w:r>
+      <w:r>
+        <w:t xml:space="preserve"> which</w:t>
+      </w:r>
+      <w:r>
+        <w:t xml:space="preserve"> in turn can </w:t>
+      </w:r>
+      <w:r>
+        <w:t>increase</w:t>
+      </w:r>
+      <w:r>
+        <w:t xml:space="preserve"> the revenue.    </w:t>
+      </w:r>
+    </w:p>
+    <w:p>
+      <w:r>
+        <w:t xml:space="preserve"> Reasonableness of delivery deadlines: </w:t>
+      </w:r>
+    </w:p>
+    <w:p>
+      <w:pPr>
+        <w:pStyle w:val="ListParagraph"/>
+        <w:numPr>
+          <w:ilvl w:val="0"/>
+          <w:numId w:val="10"/>
+        </w:numPr>
+      </w:pPr>
+      <w:r>
+        <w:t>The</w:t>
+      </w:r>
+      <w:r>
+        <w:t xml:space="preserve"> project will have several deadlines and deliverables that are scheduled successively</w:t>
+      </w:r>
+      <w:r>
+        <w:t xml:space="preserve"> by using continuous delivery</w:t>
+      </w:r>
+      <w:r>
+        <w:t xml:space="preserve"> and agile development practices</w:t>
+      </w:r>
+      <w:r>
+        <w:t xml:space="preserve">. Depending on the coding   and designing cost and effort, the deadlines are quite reasonable.  </w:t>
+      </w:r>
+    </w:p>
+    <w:p>
+      <w:r>
+        <w:t xml:space="preserve"> Number of customers who will use this product and the consistency of their </w:t>
+      </w:r>
+      <w:r>
+        <w:t>need’s relative</w:t>
+      </w:r>
+      <w:r>
+        <w:t xml:space="preserve"> to the product: </w:t>
+      </w:r>
+    </w:p>
+    <w:p>
+      <w:pPr>
+        <w:pStyle w:val="ListParagraph"/>
+        <w:numPr>
+          <w:ilvl w:val="0"/>
+          <w:numId w:val="10"/>
+        </w:numPr>
+      </w:pPr>
+      <w:r>
+        <w:t xml:space="preserve">As mentioned above, we can categorize stakeholders into </w:t>
+      </w:r>
+      <w:r>
+        <w:t>2</w:t>
+      </w:r>
+      <w:r>
+        <w:t xml:space="preserve"> main categories. This system can support many </w:t>
+      </w:r>
+      <w:r>
+        <w:t>numbers</w:t>
+      </w:r>
+      <w:r>
+        <w:t xml:space="preserve"> of users simultaneously due to the low bandwidth requirements.   </w:t>
+      </w:r>
+    </w:p>
+    <w:p>
+      <w:r>
+        <w:t xml:space="preserve">Sophistication of end users: </w:t>
+      </w:r>
+    </w:p>
+    <w:p>
+      <w:pPr>
+        <w:pStyle w:val="ListParagraph"/>
+        <w:numPr>
+          <w:ilvl w:val="0"/>
+          <w:numId w:val="10"/>
+        </w:numPr>
+      </w:pPr>
+      <w:r>
+        <w:t xml:space="preserve">Usability is highly </w:t>
+      </w:r>
+      <w:r>
+        <w:t xml:space="preserve">enabled </w:t>
+      </w:r>
+      <w:r>
+        <w:t>by providing help documents and making GUIs easy to use.</w:t>
+      </w:r>
+    </w:p>
+    <w:p>
+      <w:r>
+        <w:t xml:space="preserve">Costs associated with delivery: </w:t>
+      </w:r>
+    </w:p>
+    <w:p>
+      <w:pPr>
+        <w:pStyle w:val="ListParagraph"/>
+        <w:numPr>
+          <w:ilvl w:val="0"/>
+          <w:numId w:val="10"/>
+        </w:numPr>
+      </w:pPr>
+      <w:r>
+        <w:t>At the initial stage the associated cost will be for the hosting cost.</w:t>
+      </w:r>
+    </w:p>
+    <w:p/>
+    <w:p>
+      <w:pPr>
+        <w:pStyle w:val="Heading3"/>
+      </w:pPr>
+      <w:r>
+        <w:t xml:space="preserve">Development environment risks </w:t>
+      </w:r>
+    </w:p>
+    <w:p/>
+    <w:p>
+      <w:r>
+        <w:t xml:space="preserve"> Is a software project management tool available? </w:t>
+      </w:r>
+    </w:p>
+    <w:p>
+      <w:pPr>
+        <w:pStyle w:val="ListParagraph"/>
+        <w:numPr>
+          <w:ilvl w:val="0"/>
+          <w:numId w:val="10"/>
+        </w:numPr>
+      </w:pPr>
+      <w:r>
+        <w:t xml:space="preserve">Microsoft Project will be used as the main project management tool.  </w:t>
+      </w:r>
+    </w:p>
+    <w:p>
+      <w:r>
+        <w:t xml:space="preserve"> Are tools for analysis and design available? </w:t>
+      </w:r>
+    </w:p>
+    <w:p>
+      <w:r>
+        <w:t xml:space="preserve">  </w:t>
+      </w:r>
+      <w:proofErr w:type="spellStart"/>
+      <w:r>
+        <w:t>AskAMech</w:t>
+      </w:r>
+      <w:proofErr w:type="spellEnd"/>
+      <w:r>
+        <w:t xml:space="preserve"> will require several designing software </w:t>
+      </w:r>
+    </w:p>
+    <w:p>
+      <w:pPr>
+        <w:pStyle w:val="ListParagraph"/>
+        <w:numPr>
+          <w:ilvl w:val="0"/>
+          <w:numId w:val="10"/>
+        </w:numPr>
+      </w:pPr>
+      <w:r>
+        <w:t xml:space="preserve">Draw.IO (database design) </w:t>
+      </w:r>
+    </w:p>
+    <w:p>
+      <w:pPr>
+        <w:pStyle w:val="ListParagraph"/>
+        <w:numPr>
+          <w:ilvl w:val="0"/>
+          <w:numId w:val="10"/>
+        </w:numPr>
+      </w:pPr>
+      <w:r>
+        <w:t xml:space="preserve">Visio (class diagram &amp; Software related diagrams) </w:t>
+      </w:r>
+    </w:p>
+    <w:p>
+      <w:r>
+        <w:t xml:space="preserve">  Are testing tools available and appropriate for the product to be built? </w:t>
+      </w:r>
+    </w:p>
+    <w:p>
+      <w:pPr>
+        <w:pStyle w:val="ListParagraph"/>
+        <w:numPr>
+          <w:ilvl w:val="0"/>
+          <w:numId w:val="11"/>
+        </w:numPr>
+      </w:pPr>
+      <w:r>
+        <w:t xml:space="preserve">NUNIT is the main testing tool that will be used. NUNIT is freely available tool that supports automated testing. </w:t>
+      </w:r>
+    </w:p>
+    <w:p>
+      <w:r>
+        <w:t xml:space="preserve">  Are software configuration management tools available? </w:t>
+      </w:r>
+    </w:p>
+    <w:p>
+      <w:pPr>
+        <w:pStyle w:val="ListParagraph"/>
+        <w:numPr>
+          <w:ilvl w:val="0"/>
+          <w:numId w:val="11"/>
+        </w:numPr>
+      </w:pPr>
+      <w:r>
+        <w:t xml:space="preserve">Configuration management will be done using GIT that is </w:t>
+      </w:r>
+      <w:r>
+        <w:t>freely available</w:t>
+      </w:r>
+      <w:r>
+        <w:t xml:space="preserve">.  </w:t>
+      </w:r>
+    </w:p>
+    <w:p>
+      <w:r>
+        <w:t xml:space="preserve">  Does the environment make use of a database or repository? </w:t>
+      </w:r>
+    </w:p>
+    <w:p>
+      <w:pPr>
+        <w:pStyle w:val="ListParagraph"/>
+        <w:numPr>
+          <w:ilvl w:val="0"/>
+          <w:numId w:val="11"/>
+        </w:numPr>
+      </w:pPr>
+      <w:r>
+        <w:t xml:space="preserve">This is a database-oriented system that will use SQL Server Management Studio. </w:t>
+      </w:r>
+    </w:p>
+    <w:p>
+      <w:pPr>
+        <w:keepNext/>
+      </w:pPr>
+      <w:r>
+        <w:lastRenderedPageBreak/>
+        <w:t xml:space="preserve">  Are all the software tools integrated with one another? </w:t>
+      </w:r>
+    </w:p>
+    <w:p>
+      <w:pPr>
+        <w:pStyle w:val="ListParagraph"/>
+        <w:keepNext/>
+        <w:numPr>
+          <w:ilvl w:val="0"/>
+          <w:numId w:val="11"/>
+        </w:numPr>
+      </w:pPr>
+      <w:r>
+        <w:t>Main deliverables will be packaged under a single project. All the stake holders will have a single login page.</w:t>
+      </w:r>
+    </w:p>
+    <w:p>
+      <w:pPr>
+        <w:keepNext/>
+      </w:pPr>
+    </w:p>
+    <w:p>
+      <w:pPr>
+        <w:pStyle w:val="Heading3"/>
+      </w:pPr>
+      <w:r>
+        <w:t xml:space="preserve">Technology risks </w:t>
+      </w:r>
+    </w:p>
+    <w:p>
+      <w:pPr>
+        <w:keepNext/>
+      </w:pPr>
+      <w:r>
+        <w:t xml:space="preserve"> Is the technology to be built new?  </w:t>
+      </w:r>
+    </w:p>
+    <w:p>
+      <w:pPr>
+        <w:pStyle w:val="ListParagraph"/>
+        <w:keepNext/>
+        <w:numPr>
+          <w:ilvl w:val="0"/>
+          <w:numId w:val="11"/>
+        </w:numPr>
+      </w:pPr>
+      <w:r>
+        <w:t>All the technologies are very well established and old enough (but not obsolete).</w:t>
+      </w:r>
+    </w:p>
+    <w:p>
+      <w:pPr>
+        <w:keepNext/>
+      </w:pPr>
+    </w:p>
+    <w:p>
+      <w:pPr>
+        <w:pStyle w:val="Heading1"/>
+      </w:pPr>
+      <w:r>
+        <w:t>Considerations</w:t>
+      </w:r>
+    </w:p>
+    <w:p>
+      <w:r>
+        <w:t xml:space="preserve">Performance:   </w:t>
+      </w:r>
+    </w:p>
+    <w:p>
+      <w:proofErr w:type="spellStart"/>
+      <w:r>
+        <w:t>AskAMech</w:t>
+      </w:r>
+      <w:proofErr w:type="spellEnd"/>
+      <w:r>
+        <w:t xml:space="preserve"> </w:t>
+      </w:r>
+      <w:r>
+        <w:t xml:space="preserve">requires a very low bandwidth, hence the performance will not degrade with increasing number of potential users. At the development stage, a free hosting service will be used. But when installing the system to a </w:t>
+      </w:r>
+      <w:r>
+        <w:t xml:space="preserve">mechanics </w:t>
+      </w:r>
+      <w:r>
+        <w:t xml:space="preserve">environment, it will be hosted in a much more reliable server to increase the performance.   </w:t>
+      </w:r>
+    </w:p>
+    <w:p>
+      <w:r>
+        <w:t xml:space="preserve"> </w:t>
+      </w:r>
+      <w:r>
+        <w:t>SQL</w:t>
+      </w:r>
+      <w:r>
+        <w:t xml:space="preserve"> will provide the adequate speed for database transactions. Since no </w:t>
+      </w:r>
+      <w:r>
+        <w:t>big data</w:t>
+      </w:r>
+      <w:r>
+        <w:t xml:space="preserve"> analysis is done, </w:t>
+      </w:r>
+      <w:r>
+        <w:t xml:space="preserve">SQL </w:t>
+      </w:r>
+      <w:r>
+        <w:t xml:space="preserve">is the ideal database for this project.    </w:t>
+      </w:r>
+    </w:p>
+    <w:p>
+      <w:pPr>
+        <w:pStyle w:val="ListParagraph"/>
+        <w:numPr>
+          <w:ilvl w:val="0"/>
+          <w:numId w:val="11"/>
+        </w:numPr>
+      </w:pPr>
+      <w:r>
+        <w:t xml:space="preserve">Response time: less than 2 seconds    </w:t>
+      </w:r>
+    </w:p>
+    <w:p>
+      <w:pPr>
+        <w:pStyle w:val="ListParagraph"/>
+        <w:numPr>
+          <w:ilvl w:val="0"/>
+          <w:numId w:val="11"/>
+        </w:numPr>
+      </w:pPr>
+      <w:r>
+        <w:t xml:space="preserve">Processing time: Less than 2 seconds (no batch processing involved)    </w:t>
+      </w:r>
+    </w:p>
+    <w:p>
+      <w:pPr>
+        <w:pStyle w:val="ListParagraph"/>
+        <w:numPr>
+          <w:ilvl w:val="0"/>
+          <w:numId w:val="11"/>
+        </w:numPr>
+      </w:pPr>
+      <w:r>
+        <w:t xml:space="preserve">Query and reporting times: yet to be tested     </w:t>
+      </w:r>
+    </w:p>
+    <w:p>
+      <w:pPr>
+        <w:pStyle w:val="ListParagraph"/>
+        <w:numPr>
+          <w:ilvl w:val="0"/>
+          <w:numId w:val="11"/>
+        </w:numPr>
+      </w:pPr>
+      <w:r>
+        <w:t xml:space="preserve">Throughput: yet to be tested    </w:t>
+      </w:r>
+    </w:p>
+    <w:p>
+      <w:pPr>
+        <w:pStyle w:val="ListParagraph"/>
+        <w:numPr>
+          <w:ilvl w:val="0"/>
+          <w:numId w:val="11"/>
+        </w:numPr>
+      </w:pPr>
+      <w:r>
+        <w:t xml:space="preserve">Storage: yet to be tested      </w:t>
+      </w:r>
+    </w:p>
+    <w:p/>
+    <w:p>
+      <w:r>
+        <w:t xml:space="preserve">Security:   </w:t>
+      </w:r>
+    </w:p>
+    <w:p>
+      <w:pPr>
+        <w:pStyle w:val="ListParagraph"/>
+        <w:numPr>
+          <w:ilvl w:val="0"/>
+          <w:numId w:val="12"/>
+        </w:numPr>
+      </w:pPr>
+      <w:r>
+        <w:t xml:space="preserve">Security measures are provided in many aspects in this system.  </w:t>
+      </w:r>
+    </w:p>
+    <w:p>
+      <w:r>
+        <w:t xml:space="preserve">User authentication:    </w:t>
+      </w:r>
+    </w:p>
+    <w:p>
+      <w:pPr>
+        <w:pStyle w:val="ListParagraph"/>
+        <w:numPr>
+          <w:ilvl w:val="0"/>
+          <w:numId w:val="12"/>
+        </w:numPr>
+      </w:pPr>
+      <w:r>
+        <w:t xml:space="preserve">Users will have to authenticate using the username and passwords.  </w:t>
+      </w:r>
+    </w:p>
+    <w:p>
+      <w:r>
+        <w:t xml:space="preserve">Depending on the access level each user will gain functionality of the system. Passwords can be changed by the user.   </w:t>
+      </w:r>
+    </w:p>
+    <w:p>
+      <w:r>
+        <w:t xml:space="preserve"> Usability and ease of use:   Users will be provided with a complete user manual as a pdf. The interfaces are   designed to make it easy for any potential user to get familiar with the system    within one hour. No additional training is required to use the system. </w:t>
+      </w:r>
+    </w:p>
+    <w:p/>
+    <w:p>
+      <w:r>
+        <w:t xml:space="preserve">Availability:   System will be available throughout the 24 hours. Mean time to failure and mean    time to repair will be decided to increase the availability. With a paid hosting space, the availability can be guaranteed to a great precision.        </w:t>
+      </w:r>
+    </w:p>
+    <w:p>
+      <w:r>
+        <w:t xml:space="preserve"> </w:t>
+      </w:r>
+    </w:p>
+    <w:p>
+      <w:r>
+        <w:lastRenderedPageBreak/>
+        <w:t xml:space="preserve">Maintainability:   </w:t>
+      </w:r>
+      <w:proofErr w:type="spellStart"/>
+      <w:r>
+        <w:t>AskAMech</w:t>
+      </w:r>
+      <w:proofErr w:type="spellEnd"/>
+      <w:r>
+        <w:t xml:space="preserve"> </w:t>
+      </w:r>
+      <w:r>
+        <w:t xml:space="preserve">is designed using the best practices of RUP and OOP. Since every single    segment in the system is very well structured, the system is highly maintainable. Hence the separation of each task is improved, hence maintainability improved.   </w:t>
+      </w:r>
+    </w:p>
+    <w:p/>
+    <w:p>
+      <w:pPr>
+        <w:pStyle w:val="Heading1"/>
+      </w:pPr>
+      <w:r>
+        <w:t xml:space="preserve">References   </w:t>
+      </w:r>
+    </w:p>
+    <w:p>
+      <w:r>
+        <w:t xml:space="preserve"> (groups.engin.umd.umich.edu/CIS/</w:t>
+      </w:r>
+      <w:proofErr w:type="spellStart"/>
+      <w:r>
+        <w:t>course.des</w:t>
+      </w:r>
+      <w:proofErr w:type="spellEnd"/>
+      <w:r>
+        <w:t>/cis375/projects/, n.d.)  (eyefodder.com/2011/06/, n.d.)</w:t>
       </w:r>
     </w:p>
     <w:sectPr>
@@ -1075,6 +1688,119 @@
 <file path=word/numbering.xml><?xml version="1.0" encoding="utf-8"?>
 <w:numbering xmlns:wpc="http://schemas.microsoft.com/office/word/2010/wordprocessingCanvas" xmlns:cx="http://schemas.microsoft.com/office/drawing/2014/chartex" xmlns:cx1="http://schemas.microsoft.com/office/drawing/2015/9/8/chartex" xmlns:cx2="http://schemas.microsoft.com/office/drawing/2015/10/21/chartex" xmlns:cx3="http://schemas.microsoft.com/office/drawing/2016/5/9/chartex" xmlns:cx4="http://schemas.microsoft.com/office/drawing/2016/5/10/chartex" xmlns:cx5="http://schemas.microsoft.com/office/drawing/2016/5/11/chartex" xmlns:cx6="http://schemas.microsoft.com/office/drawing/2016/5/12/chartex" xmlns:cx7="http://schemas.microsoft.com/office/drawing/2016/5/13/chartex" xmlns:cx8="http://schemas.microsoft.com/office/drawing/2016/5/14/chartex" xmlns:mc="http://schemas.openxmlformats.org/markup-compatibility/2006" xmlns:aink="http://schemas.microsoft.com/office/drawing/2016/ink" xmlns:am3d="http://schemas.microsoft.com/office/drawing/2017/model3d" xmlns:o="urn:schemas-microsoft-com:office:office" xmlns:r="http://schemas.openxmlformats.org/officeDocument/2006/relationships" xmlns:m="http://schemas.openxmlformats.org/officeDocument/2006/math" xmlns:v="urn:schemas-microsoft-com:vml" xmlns:wp14="http://schemas.microsoft.com/office/word/2010/wordprocessingDrawing" xmlns:wp="http://schemas.openxmlformats.org/drawingml/2006/wordprocessingDrawing" xmlns:w10="urn:schemas-microsoft-com:office:word" xmlns:w="http://schemas.openxmlformats.org/wordprocessingml/2006/main" xmlns:w14="http://schemas.microsoft.com/office/word/2010/wordml" xmlns:w15="http://schemas.microsoft.com/office/word/2012/wordml" xmlns:w16cid="http://schemas.microsoft.com/office/word/2016/wordml/cid" xmlns:w16se="http://schemas.microsoft.com/office/word/2015/wordml/symex" xmlns:wpg="http://schemas.microsoft.com/office/word/2010/wordprocessingGroup" xmlns:wpi="http://schemas.microsoft.com/office/word/2010/wordprocessingInk" xmlns:wne="http://schemas.microsoft.com/office/word/2006/wordml" xmlns:wps="http://schemas.microsoft.com/office/word/2010/wordprocessingShape" mc:Ignorable="w14 w15 w16se w16cid wp14">
   <w:abstractNum w:abstractNumId="0" w15:restartNumberingAfterBreak="0">
+    <w:nsid w:val="048E64DC"/>
+    <w:multiLevelType w:val="hybridMultilevel"/>
+    <w:tmpl w:val="EB8E3CCA"/>
+    <w:lvl w:ilvl="0" w:tplc="1C090001">
+      <w:start w:val="1"/>
+      <w:numFmt w:val="bullet"/>
+      <w:lvlText w:val=""/>
+      <w:lvlJc w:val="left"/>
+      <w:pPr>
+        <w:ind w:left="720" w:hanging="360"/>
+      </w:pPr>
+      <w:rPr>
+        <w:rFonts w:ascii="Symbol" w:hAnsi="Symbol" w:hint="default"/>
+      </w:rPr>
+    </w:lvl>
+    <w:lvl w:ilvl="1" w:tplc="1C090003" w:tentative="1">
+      <w:start w:val="1"/>
+      <w:numFmt w:val="bullet"/>
+      <w:lvlText w:val="o"/>
+      <w:lvlJc w:val="left"/>
+      <w:pPr>
+        <w:ind w:left="1440" w:hanging="360"/>
+      </w:pPr>
+      <w:rPr>
+        <w:rFonts w:ascii="Courier New" w:hAnsi="Courier New" w:cs="Courier New" w:hint="default"/>
+      </w:rPr>
+    </w:lvl>
+    <w:lvl w:ilvl="2" w:tplc="1C090005" w:tentative="1">
+      <w:start w:val="1"/>
+      <w:numFmt w:val="bullet"/>
+      <w:lvlText w:val=""/>
+      <w:lvlJc w:val="left"/>
+      <w:pPr>
+        <w:ind w:left="2160" w:hanging="360"/>
+      </w:pPr>
+      <w:rPr>
+        <w:rFonts w:ascii="Wingdings" w:hAnsi="Wingdings" w:hint="default"/>
+      </w:rPr>
+    </w:lvl>
+    <w:lvl w:ilvl="3" w:tplc="1C090001" w:tentative="1">
+      <w:start w:val="1"/>
+      <w:numFmt w:val="bullet"/>
+      <w:lvlText w:val=""/>
+      <w:lvlJc w:val="left"/>
+      <w:pPr>
+        <w:ind w:left="2880" w:hanging="360"/>
+      </w:pPr>
+      <w:rPr>
+        <w:rFonts w:ascii="Symbol" w:hAnsi="Symbol" w:hint="default"/>
+      </w:rPr>
+    </w:lvl>
+    <w:lvl w:ilvl="4" w:tplc="1C090003" w:tentative="1">
+      <w:start w:val="1"/>
+      <w:numFmt w:val="bullet"/>
+      <w:lvlText w:val="o"/>
+      <w:lvlJc w:val="left"/>
+      <w:pPr>
+        <w:ind w:left="3600" w:hanging="360"/>
+      </w:pPr>
+      <w:rPr>
+        <w:rFonts w:ascii="Courier New" w:hAnsi="Courier New" w:cs="Courier New" w:hint="default"/>
+      </w:rPr>
+    </w:lvl>
+    <w:lvl w:ilvl="5" w:tplc="1C090005" w:tentative="1">
+      <w:start w:val="1"/>
+      <w:numFmt w:val="bullet"/>
+      <w:lvlText w:val=""/>
+      <w:lvlJc w:val="left"/>
+      <w:pPr>
+        <w:ind w:left="4320" w:hanging="360"/>
+      </w:pPr>
+      <w:rPr>
+        <w:rFonts w:ascii="Wingdings" w:hAnsi="Wingdings" w:hint="default"/>
+      </w:rPr>
+    </w:lvl>
+    <w:lvl w:ilvl="6" w:tplc="1C090001" w:tentative="1">
+      <w:start w:val="1"/>
+      <w:numFmt w:val="bullet"/>
+      <w:lvlText w:val=""/>
+      <w:lvlJc w:val="left"/>
+      <w:pPr>
+        <w:ind w:left="5040" w:hanging="360"/>
+      </w:pPr>
+      <w:rPr>
+        <w:rFonts w:ascii="Symbol" w:hAnsi="Symbol" w:hint="default"/>
+      </w:rPr>
+    </w:lvl>
+    <w:lvl w:ilvl="7" w:tplc="1C090003" w:tentative="1">
+      <w:start w:val="1"/>
+      <w:numFmt w:val="bullet"/>
+      <w:lvlText w:val="o"/>
+      <w:lvlJc w:val="left"/>
+      <w:pPr>
+        <w:ind w:left="5760" w:hanging="360"/>
+      </w:pPr>
+      <w:rPr>
+        <w:rFonts w:ascii="Courier New" w:hAnsi="Courier New" w:cs="Courier New" w:hint="default"/>
+      </w:rPr>
+    </w:lvl>
+    <w:lvl w:ilvl="8" w:tplc="1C090005" w:tentative="1">
+      <w:start w:val="1"/>
+      <w:numFmt w:val="bullet"/>
+      <w:lvlText w:val=""/>
+      <w:lvlJc w:val="left"/>
+      <w:pPr>
+        <w:ind w:left="6480" w:hanging="360"/>
+      </w:pPr>
+      <w:rPr>
+        <w:rFonts w:ascii="Wingdings" w:hAnsi="Wingdings" w:hint="default"/>
+      </w:rPr>
+    </w:lvl>
+  </w:abstractNum>
+  <w:abstractNum w:abstractNumId="1" w15:restartNumberingAfterBreak="0">
     <w:nsid w:val="114361FD"/>
     <w:multiLevelType w:val="hybridMultilevel"/>
     <w:tmpl w:val="0A56C9E6"/>
@@ -1187,7 +1913,7 @@
       </w:rPr>
     </w:lvl>
   </w:abstractNum>
-  <w:abstractNum w:abstractNumId="1" w15:restartNumberingAfterBreak="0">
+  <w:abstractNum w:abstractNumId="2" w15:restartNumberingAfterBreak="0">
     <w:nsid w:val="147A417F"/>
     <w:multiLevelType w:val="multilevel"/>
     <w:tmpl w:val="1C09001D"/>
@@ -1273,7 +1999,7 @@
       </w:pPr>
     </w:lvl>
   </w:abstractNum>
-  <w:abstractNum w:abstractNumId="2" w15:restartNumberingAfterBreak="0">
+  <w:abstractNum w:abstractNumId="3" w15:restartNumberingAfterBreak="0">
     <w:nsid w:val="3E33704A"/>
     <w:multiLevelType w:val="multilevel"/>
     <w:tmpl w:val="1C090025"/>
@@ -1368,7 +2094,233 @@
       </w:pPr>
     </w:lvl>
   </w:abstractNum>
-  <w:abstractNum w:abstractNumId="3" w15:restartNumberingAfterBreak="0">
+  <w:abstractNum w:abstractNumId="4" w15:restartNumberingAfterBreak="0">
+    <w:nsid w:val="4B2222D1"/>
+    <w:multiLevelType w:val="hybridMultilevel"/>
+    <w:tmpl w:val="66B0C50E"/>
+    <w:lvl w:ilvl="0" w:tplc="1C090001">
+      <w:start w:val="1"/>
+      <w:numFmt w:val="bullet"/>
+      <w:lvlText w:val=""/>
+      <w:lvlJc w:val="left"/>
+      <w:pPr>
+        <w:ind w:left="720" w:hanging="360"/>
+      </w:pPr>
+      <w:rPr>
+        <w:rFonts w:ascii="Symbol" w:hAnsi="Symbol" w:hint="default"/>
+      </w:rPr>
+    </w:lvl>
+    <w:lvl w:ilvl="1" w:tplc="1C090003" w:tentative="1">
+      <w:start w:val="1"/>
+      <w:numFmt w:val="bullet"/>
+      <w:lvlText w:val="o"/>
+      <w:lvlJc w:val="left"/>
+      <w:pPr>
+        <w:ind w:left="1440" w:hanging="360"/>
+      </w:pPr>
+      <w:rPr>
+        <w:rFonts w:ascii="Courier New" w:hAnsi="Courier New" w:cs="Courier New" w:hint="default"/>
+      </w:rPr>
+    </w:lvl>
+    <w:lvl w:ilvl="2" w:tplc="1C090005" w:tentative="1">
+      <w:start w:val="1"/>
+      <w:numFmt w:val="bullet"/>
+      <w:lvlText w:val=""/>
+      <w:lvlJc w:val="left"/>
+      <w:pPr>
+        <w:ind w:left="2160" w:hanging="360"/>
+      </w:pPr>
+      <w:rPr>
+        <w:rFonts w:ascii="Wingdings" w:hAnsi="Wingdings" w:hint="default"/>
+      </w:rPr>
+    </w:lvl>
+    <w:lvl w:ilvl="3" w:tplc="1C090001" w:tentative="1">
+      <w:start w:val="1"/>
+      <w:numFmt w:val="bullet"/>
+      <w:lvlText w:val=""/>
+      <w:lvlJc w:val="left"/>
+      <w:pPr>
+        <w:ind w:left="2880" w:hanging="360"/>
+      </w:pPr>
+      <w:rPr>
+        <w:rFonts w:ascii="Symbol" w:hAnsi="Symbol" w:hint="default"/>
+      </w:rPr>
+    </w:lvl>
+    <w:lvl w:ilvl="4" w:tplc="1C090003" w:tentative="1">
+      <w:start w:val="1"/>
+      <w:numFmt w:val="bullet"/>
+      <w:lvlText w:val="o"/>
+      <w:lvlJc w:val="left"/>
+      <w:pPr>
+        <w:ind w:left="3600" w:hanging="360"/>
+      </w:pPr>
+      <w:rPr>
+        <w:rFonts w:ascii="Courier New" w:hAnsi="Courier New" w:cs="Courier New" w:hint="default"/>
+      </w:rPr>
+    </w:lvl>
+    <w:lvl w:ilvl="5" w:tplc="1C090005" w:tentative="1">
+      <w:start w:val="1"/>
+      <w:numFmt w:val="bullet"/>
+      <w:lvlText w:val=""/>
+      <w:lvlJc w:val="left"/>
+      <w:pPr>
+        <w:ind w:left="4320" w:hanging="360"/>
+      </w:pPr>
+      <w:rPr>
+        <w:rFonts w:ascii="Wingdings" w:hAnsi="Wingdings" w:hint="default"/>
+      </w:rPr>
+    </w:lvl>
+    <w:lvl w:ilvl="6" w:tplc="1C090001" w:tentative="1">
+      <w:start w:val="1"/>
+      <w:numFmt w:val="bullet"/>
+      <w:lvlText w:val=""/>
+      <w:lvlJc w:val="left"/>
+      <w:pPr>
+        <w:ind w:left="5040" w:hanging="360"/>
+      </w:pPr>
+      <w:rPr>
+        <w:rFonts w:ascii="Symbol" w:hAnsi="Symbol" w:hint="default"/>
+      </w:rPr>
+    </w:lvl>
+    <w:lvl w:ilvl="7" w:tplc="1C090003" w:tentative="1">
+      <w:start w:val="1"/>
+      <w:numFmt w:val="bullet"/>
+      <w:lvlText w:val="o"/>
+      <w:lvlJc w:val="left"/>
+      <w:pPr>
+        <w:ind w:left="5760" w:hanging="360"/>
+      </w:pPr>
+      <w:rPr>
+        <w:rFonts w:ascii="Courier New" w:hAnsi="Courier New" w:cs="Courier New" w:hint="default"/>
+      </w:rPr>
+    </w:lvl>
+    <w:lvl w:ilvl="8" w:tplc="1C090005" w:tentative="1">
+      <w:start w:val="1"/>
+      <w:numFmt w:val="bullet"/>
+      <w:lvlText w:val=""/>
+      <w:lvlJc w:val="left"/>
+      <w:pPr>
+        <w:ind w:left="6480" w:hanging="360"/>
+      </w:pPr>
+      <w:rPr>
+        <w:rFonts w:ascii="Wingdings" w:hAnsi="Wingdings" w:hint="default"/>
+      </w:rPr>
+    </w:lvl>
+  </w:abstractNum>
+  <w:abstractNum w:abstractNumId="5" w15:restartNumberingAfterBreak="0">
+    <w:nsid w:val="4C4B1909"/>
+    <w:multiLevelType w:val="hybridMultilevel"/>
+    <w:tmpl w:val="12C208F0"/>
+    <w:lvl w:ilvl="0" w:tplc="1C090001">
+      <w:start w:val="1"/>
+      <w:numFmt w:val="bullet"/>
+      <w:lvlText w:val=""/>
+      <w:lvlJc w:val="left"/>
+      <w:pPr>
+        <w:ind w:left="864" w:hanging="360"/>
+      </w:pPr>
+      <w:rPr>
+        <w:rFonts w:ascii="Symbol" w:hAnsi="Symbol" w:hint="default"/>
+      </w:rPr>
+    </w:lvl>
+    <w:lvl w:ilvl="1" w:tplc="1C090003" w:tentative="1">
+      <w:start w:val="1"/>
+      <w:numFmt w:val="bullet"/>
+      <w:lvlText w:val="o"/>
+      <w:lvlJc w:val="left"/>
+      <w:pPr>
+        <w:ind w:left="1584" w:hanging="360"/>
+      </w:pPr>
+      <w:rPr>
+        <w:rFonts w:ascii="Courier New" w:hAnsi="Courier New" w:cs="Courier New" w:hint="default"/>
+      </w:rPr>
+    </w:lvl>
+    <w:lvl w:ilvl="2" w:tplc="1C090005" w:tentative="1">
+      <w:start w:val="1"/>
+      <w:numFmt w:val="bullet"/>
+      <w:lvlText w:val=""/>
+      <w:lvlJc w:val="left"/>
+      <w:pPr>
+        <w:ind w:left="2304" w:hanging="360"/>
+      </w:pPr>
+      <w:rPr>
+        <w:rFonts w:ascii="Wingdings" w:hAnsi="Wingdings" w:hint="default"/>
+      </w:rPr>
+    </w:lvl>
+    <w:lvl w:ilvl="3" w:tplc="1C090001" w:tentative="1">
+      <w:start w:val="1"/>
+      <w:numFmt w:val="bullet"/>
+      <w:lvlText w:val=""/>
+      <w:lvlJc w:val="left"/>
+      <w:pPr>
+        <w:ind w:left="3024" w:hanging="360"/>
+      </w:pPr>
+      <w:rPr>
+        <w:rFonts w:ascii="Symbol" w:hAnsi="Symbol" w:hint="default"/>
+      </w:rPr>
+    </w:lvl>
+    <w:lvl w:ilvl="4" w:tplc="1C090003" w:tentative="1">
+      <w:start w:val="1"/>
+      <w:numFmt w:val="bullet"/>
+      <w:lvlText w:val="o"/>
+      <w:lvlJc w:val="left"/>
+      <w:pPr>
+        <w:ind w:left="3744" w:hanging="360"/>
+      </w:pPr>
+      <w:rPr>
+        <w:rFonts w:ascii="Courier New" w:hAnsi="Courier New" w:cs="Courier New" w:hint="default"/>
+      </w:rPr>
+    </w:lvl>
+    <w:lvl w:ilvl="5" w:tplc="1C090005" w:tentative="1">
+      <w:start w:val="1"/>
+      <w:numFmt w:val="bullet"/>
+      <w:lvlText w:val=""/>
+      <w:lvlJc w:val="left"/>
+      <w:pPr>
+        <w:ind w:left="4464" w:hanging="360"/>
+      </w:pPr>
+      <w:rPr>
+        <w:rFonts w:ascii="Wingdings" w:hAnsi="Wingdings" w:hint="default"/>
+      </w:rPr>
+    </w:lvl>
+    <w:lvl w:ilvl="6" w:tplc="1C090001" w:tentative="1">
+      <w:start w:val="1"/>
+      <w:numFmt w:val="bullet"/>
+      <w:lvlText w:val=""/>
+      <w:lvlJc w:val="left"/>
+      <w:pPr>
+        <w:ind w:left="5184" w:hanging="360"/>
+      </w:pPr>
+      <w:rPr>
+        <w:rFonts w:ascii="Symbol" w:hAnsi="Symbol" w:hint="default"/>
+      </w:rPr>
+    </w:lvl>
+    <w:lvl w:ilvl="7" w:tplc="1C090003" w:tentative="1">
+      <w:start w:val="1"/>
+      <w:numFmt w:val="bullet"/>
+      <w:lvlText w:val="o"/>
+      <w:lvlJc w:val="left"/>
+      <w:pPr>
+        <w:ind w:left="5904" w:hanging="360"/>
+      </w:pPr>
+      <w:rPr>
+        <w:rFonts w:ascii="Courier New" w:hAnsi="Courier New" w:cs="Courier New" w:hint="default"/>
+      </w:rPr>
+    </w:lvl>
+    <w:lvl w:ilvl="8" w:tplc="1C090005" w:tentative="1">
+      <w:start w:val="1"/>
+      <w:numFmt w:val="bullet"/>
+      <w:lvlText w:val=""/>
+      <w:lvlJc w:val="left"/>
+      <w:pPr>
+        <w:ind w:left="6624" w:hanging="360"/>
+      </w:pPr>
+      <w:rPr>
+        <w:rFonts w:ascii="Wingdings" w:hAnsi="Wingdings" w:hint="default"/>
+      </w:rPr>
+    </w:lvl>
+  </w:abstractNum>
+  <w:abstractNum w:abstractNumId="6" w15:restartNumberingAfterBreak="0">
     <w:nsid w:val="626579CA"/>
     <w:multiLevelType w:val="hybridMultilevel"/>
     <w:tmpl w:val="0C7C4ECA"/>
@@ -1481,7 +2433,7 @@
       </w:rPr>
     </w:lvl>
   </w:abstractNum>
-  <w:abstractNum w:abstractNumId="4" w15:restartNumberingAfterBreak="0">
+  <w:abstractNum w:abstractNumId="7" w15:restartNumberingAfterBreak="0">
     <w:nsid w:val="6C3D2637"/>
     <w:multiLevelType w:val="hybridMultilevel"/>
     <w:tmpl w:val="88E6838A"/>
@@ -1594,7 +2546,7 @@
       </w:rPr>
     </w:lvl>
   </w:abstractNum>
-  <w:abstractNum w:abstractNumId="5" w15:restartNumberingAfterBreak="0">
+  <w:abstractNum w:abstractNumId="8" w15:restartNumberingAfterBreak="0">
     <w:nsid w:val="6D0A589B"/>
     <w:multiLevelType w:val="hybridMultilevel"/>
     <w:tmpl w:val="01C08D9A"/>
@@ -1707,7 +2659,7 @@
       </w:rPr>
     </w:lvl>
   </w:abstractNum>
-  <w:abstractNum w:abstractNumId="6" w15:restartNumberingAfterBreak="0">
+  <w:abstractNum w:abstractNumId="9" w15:restartNumberingAfterBreak="0">
     <w:nsid w:val="708C6C04"/>
     <w:multiLevelType w:val="hybridMultilevel"/>
     <w:tmpl w:val="22E0550E"/>
@@ -1820,7 +2772,7 @@
       </w:rPr>
     </w:lvl>
   </w:abstractNum>
-  <w:abstractNum w:abstractNumId="7" w15:restartNumberingAfterBreak="0">
+  <w:abstractNum w:abstractNumId="10" w15:restartNumberingAfterBreak="0">
     <w:nsid w:val="70AF2B1F"/>
     <w:multiLevelType w:val="multilevel"/>
     <w:tmpl w:val="1C090021"/>
@@ -1934,31 +2886,40 @@
     </w:lvl>
   </w:abstractNum>
   <w:num w:numId="1">
-    <w:abstractNumId w:val="4"/>
+    <w:abstractNumId w:val="7"/>
   </w:num>
   <w:num w:numId="2">
+    <w:abstractNumId w:val="8"/>
+  </w:num>
+  <w:num w:numId="3">
+    <w:abstractNumId w:val="1"/>
+  </w:num>
+  <w:num w:numId="4">
+    <w:abstractNumId w:val="3"/>
+  </w:num>
+  <w:num w:numId="5">
+    <w:abstractNumId w:val="10"/>
+  </w:num>
+  <w:num w:numId="6">
+    <w:abstractNumId w:val="6"/>
+  </w:num>
+  <w:num w:numId="7">
+    <w:abstractNumId w:val="2"/>
+  </w:num>
+  <w:num w:numId="8">
+    <w:abstractNumId w:val="3"/>
+  </w:num>
+  <w:num w:numId="9">
+    <w:abstractNumId w:val="9"/>
+  </w:num>
+  <w:num w:numId="10">
+    <w:abstractNumId w:val="0"/>
+  </w:num>
+  <w:num w:numId="11">
     <w:abstractNumId w:val="5"/>
   </w:num>
-  <w:num w:numId="3">
-    <w:abstractNumId w:val="0"/>
-  </w:num>
-  <w:num w:numId="4">
-    <w:abstractNumId w:val="2"/>
-  </w:num>
-  <w:num w:numId="5">
-    <w:abstractNumId w:val="7"/>
-  </w:num>
-  <w:num w:numId="6">
-    <w:abstractNumId w:val="3"/>
-  </w:num>
-  <w:num w:numId="7">
-    <w:abstractNumId w:val="1"/>
-  </w:num>
-  <w:num w:numId="8">
-    <w:abstractNumId w:val="2"/>
-  </w:num>
-  <w:num w:numId="9">
-    <w:abstractNumId w:val="6"/>
+  <w:num w:numId="12">
+    <w:abstractNumId w:val="4"/>
   </w:num>
 </w:numbering>
 </file>
@@ -2417,7 +3378,6 @@
     <w:next w:val="Normal"/>
     <w:link w:val="Heading3Char"/>
     <w:uiPriority w:val="9"/>
-    <w:semiHidden/>
     <w:unhideWhenUsed/>
     <w:qFormat/>
     <w:rsid w:val="00286003"/>
@@ -2667,7 +3627,6 @@
     <w:basedOn w:val="DefaultParagraphFont"/>
     <w:link w:val="Heading3"/>
     <w:uiPriority w:val="9"/>
-    <w:semiHidden/>
     <w:rsid w:val="00286003"/>
     <w:rPr>
       <w:rFonts w:asciiTheme="majorHAnsi" w:eastAsiaTheme="majorEastAsia" w:hAnsiTheme="majorHAnsi" w:cstheme="majorBidi"/>

</xml_diff>